<commit_message>
Dieste es un hijoputa
</commit_message>
<xml_diff>
--- a/doc/Pruebas.docx
+++ b/doc/Pruebas.docx
@@ -48,19 +48,56 @@
           <w:lang w:val="es-ES"/>
         </w:rPr>
       </w:pPr>
-      <w:r>
-        <w:rPr>
-          <w:noProof/>
-          <w:lang w:val="es-ES"/>
-        </w:rPr>
-        <w:t>No funciona las busquedas cuando pones un valor en concreto de: Modelo, tipo de combustible,numero de puertas, numero de asientos.</w:t>
-      </w:r>
-      <w:r>
-        <w:rPr>
-          <w:noProof/>
-          <w:lang w:val="es-ES"/>
-        </w:rPr>
-        <w:t xml:space="preserve"> Solucionado 02/04/2015</w:t>
+      <w:bookmarkStart w:id="0" w:name="OLE_LINK1"/>
+      <w:bookmarkStart w:id="1" w:name="OLE_LINK2"/>
+      <w:r>
+        <w:rPr>
+          <w:noProof/>
+          <w:lang w:val="es-ES"/>
+        </w:rPr>
+        <w:t>Pruebas de caja negra comprobando uno a uno todos los requisitos recogidos en el documento correspondiente referente a la primera iteración.</w:t>
+      </w:r>
+    </w:p>
+    <w:p>
+      <w:pPr>
+        <w:rPr>
+          <w:noProof/>
+          <w:lang w:val="es-ES"/>
+        </w:rPr>
+      </w:pPr>
+    </w:p>
+    <w:p>
+      <w:pPr>
+        <w:rPr>
+          <w:noProof/>
+          <w:lang w:val="es-ES"/>
+        </w:rPr>
+      </w:pPr>
+      <w:bookmarkStart w:id="2" w:name="OLE_LINK3"/>
+      <w:r>
+        <w:rPr>
+          <w:noProof/>
+          <w:lang w:val="es-ES"/>
+        </w:rPr>
+        <w:t>Errores y disconformidades encontrados:</w:t>
+      </w:r>
+    </w:p>
+    <w:bookmarkEnd w:id="0"/>
+    <w:bookmarkEnd w:id="1"/>
+    <w:bookmarkEnd w:id="2"/>
+    <w:p>
+      <w:pPr>
+        <w:rPr>
+          <w:noProof/>
+          <w:lang w:val="es-ES"/>
+        </w:rPr>
+      </w:pPr>
+      <w:r>
+        <w:rPr>
+          <w:noProof/>
+          <w:lang w:val="es-ES"/>
+        </w:rPr>
+        <w:t>No funciona las busquedas cuando pones un valor en concreto de: Modelo, tipo de combustible,numero de puertas, numero de asientos. Solucionado 02/04/2015</w:t>
       </w:r>
     </w:p>
     <w:p>
@@ -85,7 +122,33 @@
           <w:lang w:val="es-ES"/>
         </w:rPr>
       </w:pPr>
-    </w:p>
+      <w:bookmarkStart w:id="3" w:name="OLE_LINK4"/>
+      <w:r>
+        <w:rPr>
+          <w:noProof/>
+          <w:lang w:val="es-ES"/>
+        </w:rPr>
+        <w:t xml:space="preserve">La base de datos utilizada es una base de datos de prueba, gestionada por la universidad de Zaragoza y tiene un límite de 4 MB. Una vez superada esta capacidad, dará un error por sobrecarga. </w:t>
+      </w:r>
+    </w:p>
+    <w:p>
+      <w:pPr>
+        <w:rPr>
+          <w:noProof/>
+          <w:lang w:val="es-ES"/>
+        </w:rPr>
+      </w:pPr>
+      <w:r>
+        <w:rPr>
+          <w:noProof/>
+          <w:lang w:val="es-ES"/>
+        </w:rPr>
+        <w:t>Este problema no se dará una vez se pase a la etapa de producción utilizado el servidor y base de datos del cliente.</w:t>
+      </w:r>
+      <w:bookmarkStart w:id="4" w:name="_GoBack"/>
+      <w:bookmarkEnd w:id="4"/>
+    </w:p>
+    <w:bookmarkEnd w:id="3"/>
     <w:p>
       <w:pPr>
         <w:rPr>
@@ -123,14 +186,7 @@
           <w:noProof/>
           <w:lang w:val="es-ES"/>
         </w:rPr>
-        <w:t>Segunda</w:t>
-      </w:r>
-      <w:r>
-        <w:rPr>
-          <w:noProof/>
-          <w:lang w:val="es-ES"/>
-        </w:rPr>
-        <w:t xml:space="preserve"> iteración</w:t>
+        <w:t>Segunda iteración</w:t>
       </w:r>
       <w:r>
         <w:rPr>
@@ -152,6 +208,44 @@
           <w:noProof/>
           <w:lang w:val="es-ES"/>
         </w:rPr>
+        <w:t>Pruebas de caja negra comprobando uno a uno todos los requisitos recogidos en el documento correspondiente referente a la segunda iteración.</w:t>
+      </w:r>
+    </w:p>
+    <w:p>
+      <w:pPr>
+        <w:rPr>
+          <w:noProof/>
+          <w:lang w:val="es-ES"/>
+        </w:rPr>
+      </w:pPr>
+    </w:p>
+    <w:p>
+      <w:pPr>
+        <w:rPr>
+          <w:noProof/>
+          <w:lang w:val="es-ES"/>
+        </w:rPr>
+      </w:pPr>
+      <w:r>
+        <w:rPr>
+          <w:noProof/>
+          <w:lang w:val="es-ES"/>
+        </w:rPr>
+        <w:t>Errores y disconformidades encontrados:</w:t>
+      </w:r>
+    </w:p>
+    <w:p>
+      <w:pPr>
+        <w:rPr>
+          <w:noProof/>
+          <w:lang w:val="es-ES"/>
+        </w:rPr>
+      </w:pPr>
+      <w:r>
+        <w:rPr>
+          <w:noProof/>
+          <w:lang w:val="es-ES"/>
+        </w:rPr>
         <w:t>Mal funcionamiento al modificar si se insertan parametros no esperados.</w:t>
       </w:r>
       <w:r>
@@ -166,23 +260,7 @@
           <w:noProof/>
           <w:lang w:val="es-ES"/>
         </w:rPr>
-        <w:t xml:space="preserve">Solucionado </w:t>
-      </w:r>
-      <w:r>
-        <w:rPr>
-          <w:noProof/>
-          <w:lang w:val="es-ES"/>
-        </w:rPr>
-        <w:t>13</w:t>
-      </w:r>
-      <w:bookmarkStart w:id="0" w:name="_GoBack"/>
-      <w:bookmarkEnd w:id="0"/>
-      <w:r>
-        <w:rPr>
-          <w:noProof/>
-          <w:lang w:val="es-ES"/>
-        </w:rPr>
-        <w:t>/04/2015</w:t>
+        <w:t>Solucionado 13/04/2015</w:t>
       </w:r>
     </w:p>
     <w:p>
@@ -211,21 +289,7 @@
           <w:noProof/>
           <w:lang w:val="es-ES"/>
         </w:rPr>
-        <w:t xml:space="preserve">Solucionado </w:t>
-      </w:r>
-      <w:r>
-        <w:rPr>
-          <w:noProof/>
-          <w:lang w:val="es-ES"/>
-        </w:rPr>
-        <w:t>16</w:t>
-      </w:r>
-      <w:r>
-        <w:rPr>
-          <w:noProof/>
-          <w:lang w:val="es-ES"/>
-        </w:rPr>
-        <w:t>/04/2015</w:t>
+        <w:t>Solucionado 16/04/2015</w:t>
       </w:r>
     </w:p>
     <w:p>
@@ -254,21 +318,7 @@
           <w:noProof/>
           <w:lang w:val="es-ES"/>
         </w:rPr>
-        <w:t xml:space="preserve">Solucionado </w:t>
-      </w:r>
-      <w:r>
-        <w:rPr>
-          <w:noProof/>
-          <w:lang w:val="es-ES"/>
-        </w:rPr>
-        <w:t>16</w:t>
-      </w:r>
-      <w:r>
-        <w:rPr>
-          <w:noProof/>
-          <w:lang w:val="es-ES"/>
-        </w:rPr>
-        <w:t>/04/2015</w:t>
+        <w:t>Solucionado 16/04/2015</w:t>
       </w:r>
     </w:p>
     <w:p>
@@ -297,21 +347,7 @@
           <w:noProof/>
           <w:lang w:val="es-ES"/>
         </w:rPr>
-        <w:t xml:space="preserve">Solucionado </w:t>
-      </w:r>
-      <w:r>
-        <w:rPr>
-          <w:noProof/>
-          <w:lang w:val="es-ES"/>
-        </w:rPr>
-        <w:t>17</w:t>
-      </w:r>
-      <w:r>
-        <w:rPr>
-          <w:noProof/>
-          <w:lang w:val="es-ES"/>
-        </w:rPr>
-        <w:t>/04/2015</w:t>
+        <w:t>Solucionado 17/04/2015</w:t>
       </w:r>
     </w:p>
     <w:p>
@@ -340,21 +376,7 @@
           <w:noProof/>
           <w:lang w:val="es-ES"/>
         </w:rPr>
-        <w:t xml:space="preserve">Solucionado </w:t>
-      </w:r>
-      <w:r>
-        <w:rPr>
-          <w:noProof/>
-          <w:lang w:val="es-ES"/>
-        </w:rPr>
-        <w:t>17</w:t>
-      </w:r>
-      <w:r>
-        <w:rPr>
-          <w:noProof/>
-          <w:lang w:val="es-ES"/>
-        </w:rPr>
-        <w:t>/04/2015</w:t>
+        <w:t>Solucionado 17/04/2015</w:t>
       </w:r>
     </w:p>
     <w:p>
@@ -769,6 +791,7 @@
   <w:style w:type="paragraph" w:default="1" w:styleId="Normal">
     <w:name w:val="Normal"/>
     <w:qFormat/>
+    <w:rsid w:val="00E81130"/>
     <w:pPr>
       <w:spacing w:after="120" w:line="264" w:lineRule="auto"/>
     </w:pPr>

</xml_diff>